<commit_message>
MyLogger class + overall log
</commit_message>
<xml_diff>
--- a/out/artifacts/NewSh_jar/my/doc/sh13.docx
+++ b/out/artifacts/NewSh_jar/my/doc/sh13.docx
@@ -1495,21 +1495,7 @@
                 <w:rFonts w:ascii="Arial" w:hAnsi="Arial" w:cs="Arial"/>
                 <w:sz w:val="20"/>
               </w:rPr>
-              <w:t>%doc_text21</w:t>
-            </w:r>
-            <w:r>
-              <w:rPr>
-                <w:rFonts w:ascii="Arial" w:hAnsi="Arial" w:cs="Arial"/>
-                <w:sz w:val="20"/>
-              </w:rPr>
-              <w:t>_2</w:t>
-            </w:r>
-            <w:r>
-              <w:rPr>
-                <w:rFonts w:ascii="Arial" w:hAnsi="Arial" w:cs="Arial"/>
-                <w:sz w:val="20"/>
-              </w:rPr>
-              <w:t>%</w:t>
+              <w:t>%doc_text21_2%</w:t>
             </w:r>
           </w:p>
           <w:p>
@@ -1526,21 +1512,7 @@
                 <w:rFonts w:ascii="Arial" w:hAnsi="Arial" w:cs="Arial"/>
                 <w:sz w:val="20"/>
               </w:rPr>
-              <w:t>%doc_text21_</w:t>
-            </w:r>
-            <w:r>
-              <w:rPr>
-                <w:rFonts w:ascii="Arial" w:hAnsi="Arial" w:cs="Arial"/>
-                <w:sz w:val="20"/>
-              </w:rPr>
-              <w:t>2_</w:t>
-            </w:r>
-            <w:r>
-              <w:rPr>
-                <w:rFonts w:ascii="Arial" w:hAnsi="Arial" w:cs="Arial"/>
-                <w:sz w:val="20"/>
-              </w:rPr>
-              <w:t>eng%</w:t>
+              <w:t>%doc_text21_2_eng%</w:t>
             </w:r>
           </w:p>
         </w:tc>
@@ -29339,7 +29311,15 @@
                 <w:sz w:val="16"/>
                 <w:szCs w:val="16"/>
               </w:rPr>
-              <w:t>90 – 100</w:t>
+              <w:t>86</w:t>
+            </w:r>
+            <w:r>
+              <w:rPr>
+                <w:rFonts w:ascii="Arial" w:hAnsi="Arial" w:cs="Arial"/>
+                <w:sz w:val="16"/>
+                <w:szCs w:val="16"/>
+              </w:rPr>
+              <w:t xml:space="preserve"> – 100</w:t>
             </w:r>
           </w:p>
         </w:tc>
@@ -29403,7 +29383,7 @@
                 <w:sz w:val="16"/>
                 <w:szCs w:val="16"/>
               </w:rPr>
-              <w:t>74 – 89</w:t>
+              <w:t>71 – 85</w:t>
             </w:r>
           </w:p>
         </w:tc>
@@ -29459,6 +29439,7 @@
                 <w:rFonts w:ascii="Arial" w:hAnsi="Arial" w:cs="Arial"/>
                 <w:sz w:val="16"/>
                 <w:szCs w:val="16"/>
+                <w:lang w:val="ru-RU"/>
               </w:rPr>
             </w:pPr>
             <w:r>
@@ -29467,7 +29448,7 @@
                 <w:sz w:val="16"/>
                 <w:szCs w:val="16"/>
               </w:rPr>
-              <w:t>60 – 73</w:t>
+              <w:t>60 – 70</w:t>
             </w:r>
           </w:p>
         </w:tc>
@@ -29779,7 +29760,15 @@
                 <w:sz w:val="16"/>
                 <w:szCs w:val="16"/>
               </w:rPr>
-              <w:t>90 – 100</w:t>
+              <w:t>96</w:t>
+            </w:r>
+            <w:r>
+              <w:rPr>
+                <w:rFonts w:ascii="Arial" w:hAnsi="Arial" w:cs="Arial"/>
+                <w:sz w:val="16"/>
+                <w:szCs w:val="16"/>
+              </w:rPr>
+              <w:t xml:space="preserve"> – 100</w:t>
             </w:r>
           </w:p>
         </w:tc>
@@ -29834,7 +29823,7 @@
                 <w:sz w:val="16"/>
                 <w:szCs w:val="16"/>
               </w:rPr>
-              <w:t>82 – 89</w:t>
+              <w:t>86 – 95</w:t>
             </w:r>
           </w:p>
         </w:tc>
@@ -29889,7 +29878,7 @@
                 <w:sz w:val="16"/>
                 <w:szCs w:val="16"/>
               </w:rPr>
-              <w:t>74 – 81</w:t>
+              <w:t>71 – 85</w:t>
             </w:r>
           </w:p>
         </w:tc>
@@ -29945,7 +29934,7 @@
                 <w:sz w:val="16"/>
                 <w:szCs w:val="16"/>
               </w:rPr>
-              <w:t>64 – 73</w:t>
+              <w:t>62 – 70</w:t>
             </w:r>
           </w:p>
         </w:tc>
@@ -30000,7 +29989,7 @@
                 <w:sz w:val="16"/>
                 <w:szCs w:val="16"/>
               </w:rPr>
-              <w:t>60 – 63</w:t>
+              <w:t>60 – 61</w:t>
             </w:r>
           </w:p>
         </w:tc>
@@ -30057,7 +30046,15 @@
                 <w:sz w:val="16"/>
                 <w:szCs w:val="16"/>
               </w:rPr>
-              <w:t>35 – 59</w:t>
+              <w:t>50</w:t>
+            </w:r>
+            <w:r>
+              <w:rPr>
+                <w:rFonts w:ascii="Arial" w:hAnsi="Arial" w:cs="Arial"/>
+                <w:sz w:val="16"/>
+                <w:szCs w:val="16"/>
+              </w:rPr>
+              <w:t xml:space="preserve"> – 59</w:t>
             </w:r>
           </w:p>
         </w:tc>
@@ -30112,7 +30109,7 @@
                 <w:sz w:val="16"/>
                 <w:szCs w:val="16"/>
               </w:rPr>
-              <w:t>0 – 34</w:t>
+              <w:t>0 – 49</w:t>
             </w:r>
           </w:p>
         </w:tc>
@@ -31707,33 +31704,21 @@
     </w:p>
     <w:p>
       <w:pPr>
-        <w:spacing w:after="0" w:line="240" w:lineRule="auto"/>
+        <w:spacing w:after="40" w:line="240" w:lineRule="auto"/>
         <w:ind w:firstLine="142"/>
         <w:rPr>
           <w:rFonts w:ascii="Arial" w:hAnsi="Arial" w:cs="Arial"/>
           <w:sz w:val="20"/>
+          <w:lang w:val="ru-RU"/>
         </w:rPr>
       </w:pPr>
       <w:r>
         <w:rPr>
           <w:rFonts w:ascii="Arial" w:hAnsi="Arial" w:cs="Arial"/>
           <w:sz w:val="20"/>
-        </w:rPr>
-        <w:t>%</w:t>
-      </w:r>
-      <w:r>
-        <w:rPr>
-          <w:rFonts w:ascii="Arial" w:hAnsi="Arial" w:cs="Arial"/>
-          <w:sz w:val="20"/>
-        </w:rPr>
-        <w:t>doc_text62</w:t>
-      </w:r>
-      <w:r>
-        <w:rPr>
-          <w:rFonts w:ascii="Arial" w:hAnsi="Arial" w:cs="Arial"/>
-          <w:sz w:val="20"/>
-        </w:rPr>
-        <w:t>%</w:t>
+          <w:lang w:val="ru-RU"/>
+        </w:rPr>
+        <w:t>ВВЕДИТЕ ТЕМУ ДИПЛОМА ТУТ</w:t>
       </w:r>
     </w:p>
     <w:p>
@@ -31743,61 +31728,14 @@
         <w:rPr>
           <w:rFonts w:ascii="Arial" w:hAnsi="Arial" w:cs="Arial"/>
           <w:sz w:val="20"/>
-          <w:lang w:val="ru-RU"/>
         </w:rPr>
       </w:pPr>
       <w:r>
         <w:rPr>
           <w:rFonts w:ascii="Arial" w:hAnsi="Arial" w:cs="Arial"/>
           <w:sz w:val="20"/>
-          <w:lang w:val="ru-RU"/>
-        </w:rPr>
-        <w:t>%</w:t>
-      </w:r>
-      <w:r>
-        <w:rPr>
-          <w:rFonts w:ascii="Arial" w:hAnsi="Arial" w:cs="Arial"/>
-          <w:sz w:val="20"/>
-        </w:rPr>
-        <w:t>doc</w:t>
-      </w:r>
-      <w:r>
-        <w:rPr>
-          <w:rFonts w:ascii="Arial" w:hAnsi="Arial" w:cs="Arial"/>
-          <w:sz w:val="20"/>
-          <w:lang w:val="ru-RU"/>
-        </w:rPr>
-        <w:t>_</w:t>
-      </w:r>
-      <w:r>
-        <w:rPr>
-          <w:rFonts w:ascii="Arial" w:hAnsi="Arial" w:cs="Arial"/>
-          <w:sz w:val="20"/>
-        </w:rPr>
-        <w:t>text</w:t>
-      </w:r>
-      <w:r>
-        <w:rPr>
-          <w:rFonts w:ascii="Arial" w:hAnsi="Arial" w:cs="Arial"/>
-          <w:sz w:val="20"/>
-          <w:lang w:val="ru-RU"/>
-        </w:rPr>
-        <w:t>62_</w:t>
-      </w:r>
-      <w:r>
-        <w:rPr>
-          <w:rFonts w:ascii="Arial" w:hAnsi="Arial" w:cs="Arial"/>
-          <w:sz w:val="20"/>
-        </w:rPr>
-        <w:t>eng</w:t>
-      </w:r>
-      <w:r>
-        <w:rPr>
-          <w:rFonts w:ascii="Arial" w:hAnsi="Arial" w:cs="Arial"/>
-          <w:sz w:val="20"/>
-          <w:lang w:val="ru-RU"/>
-        </w:rPr>
-        <w:t>%</w:t>
+        </w:rPr>
+        <w:t>INSERT DIPLOMA THEME HERE</w:t>
       </w:r>
     </w:p>
     <w:p>
@@ -32130,16 +32068,22 @@
         </w:rPr>
         <w:t xml:space="preserve">tel.  +38-044- 481-32-21, fax +38-044- 481-47-96. е-mail: </w:t>
       </w:r>
-      <w:hyperlink r:id="rId11" w:history="1">
-        <w:r>
-          <w:rPr>
-            <w:rStyle w:val="a9"/>
-            <w:rFonts w:ascii="Arial" w:hAnsi="Arial" w:cs="Arial"/>
-            <w:sz w:val="20"/>
-          </w:rPr>
-          <w:t>ministry@mon.gov.ua</w:t>
-        </w:r>
-      </w:hyperlink>
+      <w:r>
+        <w:rPr>
+          <w:rFonts w:ascii="Arial" w:hAnsi="Arial" w:cs="Arial"/>
+          <w:sz w:val="20"/>
+        </w:rPr>
+        <w:t>ministry@mon.gov</w:t>
+      </w:r>
+      <w:bookmarkStart w:id="0" w:name="_GoBack"/>
+      <w:bookmarkEnd w:id="0"/>
+      <w:r>
+        <w:rPr>
+          <w:rFonts w:ascii="Arial" w:hAnsi="Arial" w:cs="Arial"/>
+          <w:sz w:val="20"/>
+        </w:rPr>
+        <w:t>.ua</w:t>
+      </w:r>
     </w:p>
     <w:p>
       <w:pPr>
@@ -32808,8 +32752,6 @@
         </w:rPr>
         <w:t xml:space="preserve"> text in Ukrainian shall prevail</w:t>
       </w:r>
-      <w:bookmarkStart w:id="0" w:name="_GoBack"/>
-      <w:bookmarkEnd w:id="0"/>
     </w:p>
     <w:p>
       <w:pPr>
@@ -38126,7 +38068,7 @@
 </file>
 
 <file path=customXml/itemProps1.xml><?xml version="1.0" encoding="utf-8"?>
-<ds:datastoreItem xmlns:ds="http://schemas.openxmlformats.org/officeDocument/2006/customXml" ds:itemID="{7C352296-0BF9-4FB5-9EB5-5D8BF8D316AB}">
+<ds:datastoreItem xmlns:ds="http://schemas.openxmlformats.org/officeDocument/2006/customXml" ds:itemID="{3291C1D9-C883-44AE-8399-CF2F435546CD}">
   <ds:schemaRefs>
     <ds:schemaRef ds:uri="http://schemas.openxmlformats.org/officeDocument/2006/bibliography"/>
   </ds:schemaRefs>

</xml_diff>